<commit_message>
Se ejecutó un último análisis estático de código
</commit_message>
<xml_diff>
--- a/EspecificacionRequerimientosSoftware.docx
+++ b/EspecificacionRequerimientosSoftware.docx
@@ -2995,8 +2995,6 @@
       </w:sdtContent>
     </w:sdt>
     <w:p>
-      <w:bookmarkStart w:id="0" w:name="_GoBack"/>
-      <w:bookmarkEnd w:id="0"/>
       <w:r>
         <w:br w:type="page"/>
       </w:r>
@@ -3005,12 +3003,12 @@
       <w:pPr>
         <w:pStyle w:val="Ttulo1"/>
       </w:pPr>
-      <w:bookmarkStart w:id="1" w:name="_Toc10060750"/>
+      <w:bookmarkStart w:id="0" w:name="_Toc10060750"/>
       <w:r>
         <w:lastRenderedPageBreak/>
         <w:t>Introducción</w:t>
       </w:r>
-      <w:bookmarkEnd w:id="1"/>
+      <w:bookmarkEnd w:id="0"/>
     </w:p>
     <w:p>
       <w:r>
@@ -3029,11 +3027,11 @@
       <w:pPr>
         <w:pStyle w:val="Ttulo2"/>
       </w:pPr>
-      <w:bookmarkStart w:id="2" w:name="_Toc10060751"/>
+      <w:bookmarkStart w:id="1" w:name="_Toc10060751"/>
       <w:r>
         <w:t>Alcance</w:t>
       </w:r>
-      <w:bookmarkEnd w:id="2"/>
+      <w:bookmarkEnd w:id="1"/>
     </w:p>
     <w:p>
       <w:r>
@@ -3044,11 +3042,11 @@
       <w:pPr>
         <w:pStyle w:val="Ttulo2"/>
       </w:pPr>
-      <w:bookmarkStart w:id="3" w:name="_Toc10060752"/>
+      <w:bookmarkStart w:id="2" w:name="_Toc10060752"/>
       <w:r>
         <w:t>Objetivos</w:t>
       </w:r>
-      <w:bookmarkEnd w:id="3"/>
+      <w:bookmarkEnd w:id="2"/>
     </w:p>
     <w:p>
       <w:pPr>
@@ -3099,21 +3097,21 @@
       <w:pPr>
         <w:pStyle w:val="Ttulo1"/>
       </w:pPr>
-      <w:bookmarkStart w:id="4" w:name="_Toc10060753"/>
+      <w:bookmarkStart w:id="3" w:name="_Toc10060753"/>
       <w:r>
         <w:t>Información del dominio del problema</w:t>
       </w:r>
-      <w:bookmarkEnd w:id="4"/>
+      <w:bookmarkEnd w:id="3"/>
     </w:p>
     <w:p>
       <w:pPr>
         <w:pStyle w:val="Ttulo2"/>
       </w:pPr>
-      <w:bookmarkStart w:id="5" w:name="_Toc10060754"/>
+      <w:bookmarkStart w:id="4" w:name="_Toc10060754"/>
       <w:r>
         <w:t>Introducción al dominio del problema</w:t>
       </w:r>
-      <w:bookmarkEnd w:id="5"/>
+      <w:bookmarkEnd w:id="4"/>
     </w:p>
     <w:p>
       <w:r>
@@ -3130,11 +3128,11 @@
       <w:pPr>
         <w:pStyle w:val="Ttulo2"/>
       </w:pPr>
-      <w:bookmarkStart w:id="6" w:name="_Toc10060755"/>
+      <w:bookmarkStart w:id="5" w:name="_Toc10060755"/>
       <w:r>
         <w:t>Glosario de términos</w:t>
       </w:r>
-      <w:bookmarkEnd w:id="6"/>
+      <w:bookmarkEnd w:id="5"/>
     </w:p>
     <w:tbl>
       <w:tblPr>
@@ -3482,11 +3480,11 @@
       <w:pPr>
         <w:pStyle w:val="Ttulo1"/>
       </w:pPr>
-      <w:bookmarkStart w:id="7" w:name="_Toc10060756"/>
+      <w:bookmarkStart w:id="6" w:name="_Toc10060756"/>
       <w:r>
         <w:t>Descripción de la situación actual</w:t>
       </w:r>
-      <w:bookmarkEnd w:id="7"/>
+      <w:bookmarkEnd w:id="6"/>
     </w:p>
     <w:p>
       <w:r>
@@ -3503,21 +3501,21 @@
       <w:pPr>
         <w:pStyle w:val="Ttulo1"/>
       </w:pPr>
-      <w:bookmarkStart w:id="8" w:name="_Toc10060757"/>
+      <w:bookmarkStart w:id="7" w:name="_Toc10060757"/>
       <w:r>
         <w:t>Necesidades de negocio</w:t>
       </w:r>
-      <w:bookmarkEnd w:id="8"/>
+      <w:bookmarkEnd w:id="7"/>
     </w:p>
     <w:p>
       <w:pPr>
         <w:pStyle w:val="Ttulo2"/>
       </w:pPr>
-      <w:bookmarkStart w:id="9" w:name="_Toc10060758"/>
+      <w:bookmarkStart w:id="8" w:name="_Toc10060758"/>
       <w:r>
         <w:t>Objetivos de negocio</w:t>
       </w:r>
-      <w:bookmarkEnd w:id="9"/>
+      <w:bookmarkEnd w:id="8"/>
     </w:p>
     <w:p>
       <w:pPr>
@@ -3618,22 +3616,22 @@
       <w:pPr>
         <w:pStyle w:val="Ttulo2"/>
       </w:pPr>
-      <w:bookmarkStart w:id="10" w:name="_Toc10060759"/>
+      <w:bookmarkStart w:id="9" w:name="_Toc10060759"/>
       <w:r>
         <w:lastRenderedPageBreak/>
         <w:t>Modelos de procesos de negocio a implantar</w:t>
       </w:r>
-      <w:bookmarkEnd w:id="10"/>
+      <w:bookmarkEnd w:id="9"/>
     </w:p>
     <w:p>
       <w:pPr>
         <w:pStyle w:val="Ttulo3"/>
       </w:pPr>
-      <w:bookmarkStart w:id="11" w:name="_Toc10060760"/>
+      <w:bookmarkStart w:id="10" w:name="_Toc10060760"/>
       <w:r>
         <w:t>Descripción de los actores de negocio a implantar</w:t>
       </w:r>
-      <w:bookmarkEnd w:id="11"/>
+      <w:bookmarkEnd w:id="10"/>
     </w:p>
     <w:p>
       <w:pPr>
@@ -3717,11 +3715,11 @@
       <w:pPr>
         <w:pStyle w:val="Ttulo3"/>
       </w:pPr>
-      <w:bookmarkStart w:id="12" w:name="_Toc10060761"/>
+      <w:bookmarkStart w:id="11" w:name="_Toc10060761"/>
       <w:r>
         <w:t>Descripción de procesos de negocio a implantar</w:t>
       </w:r>
-      <w:bookmarkEnd w:id="12"/>
+      <w:bookmarkEnd w:id="11"/>
     </w:p>
     <w:p>
       <w:pPr>
@@ -3787,21 +3785,21 @@
       <w:pPr>
         <w:pStyle w:val="Ttulo1"/>
       </w:pPr>
-      <w:bookmarkStart w:id="13" w:name="_Toc10060762"/>
+      <w:bookmarkStart w:id="12" w:name="_Toc10060762"/>
       <w:r>
         <w:t>Catálogo de requisitos del sistema a desarrollar</w:t>
       </w:r>
-      <w:bookmarkEnd w:id="13"/>
+      <w:bookmarkEnd w:id="12"/>
     </w:p>
     <w:p>
       <w:pPr>
         <w:pStyle w:val="Ttulo2"/>
       </w:pPr>
-      <w:bookmarkStart w:id="14" w:name="_Toc10060763"/>
+      <w:bookmarkStart w:id="13" w:name="_Toc10060763"/>
       <w:r>
         <w:t>Requisitos funcionales del sistema</w:t>
       </w:r>
-      <w:bookmarkEnd w:id="14"/>
+      <w:bookmarkEnd w:id="13"/>
     </w:p>
     <w:p>
       <w:pPr>
@@ -4206,11 +4204,11 @@
       <w:pPr>
         <w:pStyle w:val="Ttulo2"/>
       </w:pPr>
-      <w:bookmarkStart w:id="15" w:name="_Toc10060764"/>
+      <w:bookmarkStart w:id="14" w:name="_Toc10060764"/>
       <w:r>
         <w:t>Requisitos no funcionales del sistema</w:t>
       </w:r>
-      <w:bookmarkEnd w:id="15"/>
+      <w:bookmarkEnd w:id="14"/>
     </w:p>
     <w:p>
       <w:pPr>
@@ -4379,21 +4377,21 @@
       <w:pPr>
         <w:pStyle w:val="Ttulo2"/>
       </w:pPr>
-      <w:bookmarkStart w:id="16" w:name="_Toc10060765"/>
+      <w:bookmarkStart w:id="15" w:name="_Toc10060765"/>
       <w:r>
         <w:t>Casos de uso del sistema</w:t>
       </w:r>
-      <w:bookmarkEnd w:id="16"/>
+      <w:bookmarkEnd w:id="15"/>
     </w:p>
     <w:p>
       <w:pPr>
         <w:pStyle w:val="Ttulo3"/>
       </w:pPr>
-      <w:bookmarkStart w:id="17" w:name="_Toc10060766"/>
+      <w:bookmarkStart w:id="16" w:name="_Toc10060766"/>
       <w:r>
         <w:t>Diagramas de caso de uso del sistema</w:t>
       </w:r>
-      <w:bookmarkEnd w:id="17"/>
+      <w:bookmarkEnd w:id="16"/>
     </w:p>
     <w:p>
       <w:r>
@@ -4447,11 +4445,11 @@
       <w:pPr>
         <w:pStyle w:val="Ttulo3"/>
       </w:pPr>
-      <w:bookmarkStart w:id="18" w:name="_Toc10060767"/>
+      <w:bookmarkStart w:id="17" w:name="_Toc10060767"/>
       <w:r>
         <w:t>Especificación de actores del sistema</w:t>
       </w:r>
-      <w:bookmarkEnd w:id="18"/>
+      <w:bookmarkEnd w:id="17"/>
     </w:p>
     <w:p>
       <w:pPr>
@@ -4520,12 +4518,12 @@
       <w:pPr>
         <w:pStyle w:val="Ttulo3"/>
       </w:pPr>
-      <w:bookmarkStart w:id="19" w:name="_Toc10060768"/>
+      <w:bookmarkStart w:id="18" w:name="_Toc10060768"/>
       <w:r>
         <w:lastRenderedPageBreak/>
         <w:t>Especificación de casos de uso del sistema</w:t>
       </w:r>
-      <w:bookmarkEnd w:id="19"/>
+      <w:bookmarkEnd w:id="18"/>
     </w:p>
     <w:p>
       <w:pPr>
@@ -18560,12 +18558,12 @@
       <w:pPr>
         <w:pStyle w:val="Ttulo2"/>
       </w:pPr>
-      <w:bookmarkStart w:id="20" w:name="_Toc10060769"/>
+      <w:bookmarkStart w:id="19" w:name="_Toc10060769"/>
       <w:r>
         <w:lastRenderedPageBreak/>
         <w:t>Restricciones técnicas del sistema</w:t>
       </w:r>
-      <w:bookmarkEnd w:id="20"/>
+      <w:bookmarkEnd w:id="19"/>
     </w:p>
     <w:p>
       <w:r>
@@ -18612,11 +18610,11 @@
       <w:pPr>
         <w:pStyle w:val="Ttulo1"/>
       </w:pPr>
-      <w:bookmarkStart w:id="21" w:name="_Toc10060770"/>
+      <w:bookmarkStart w:id="20" w:name="_Toc10060770"/>
       <w:r>
         <w:t>Tecnologías utilizadas</w:t>
       </w:r>
-      <w:bookmarkEnd w:id="21"/>
+      <w:bookmarkEnd w:id="20"/>
     </w:p>
     <w:p>
       <w:r>
@@ -18695,21 +18693,21 @@
       <w:pPr>
         <w:pStyle w:val="Ttulo1"/>
       </w:pPr>
-      <w:bookmarkStart w:id="22" w:name="_Toc10060771"/>
+      <w:bookmarkStart w:id="21" w:name="_Toc10060771"/>
       <w:r>
         <w:t>Otros artefactos</w:t>
       </w:r>
-      <w:bookmarkEnd w:id="22"/>
+      <w:bookmarkEnd w:id="21"/>
     </w:p>
     <w:p>
       <w:pPr>
         <w:pStyle w:val="Ttulo2"/>
       </w:pPr>
-      <w:bookmarkStart w:id="23" w:name="_Toc10060772"/>
+      <w:bookmarkStart w:id="22" w:name="_Toc10060772"/>
       <w:r>
         <w:t>Modelo de dominio</w:t>
       </w:r>
-      <w:bookmarkEnd w:id="23"/>
+      <w:bookmarkEnd w:id="22"/>
     </w:p>
     <w:p>
       <w:pPr>
@@ -18766,22 +18764,22 @@
       <w:pPr>
         <w:pStyle w:val="Ttulo2"/>
       </w:pPr>
-      <w:bookmarkStart w:id="24" w:name="_Toc10060773"/>
+      <w:bookmarkStart w:id="23" w:name="_Toc10060773"/>
       <w:r>
         <w:lastRenderedPageBreak/>
         <w:t>Prototipos</w:t>
       </w:r>
-      <w:bookmarkEnd w:id="24"/>
+      <w:bookmarkEnd w:id="23"/>
     </w:p>
     <w:p>
       <w:pPr>
         <w:pStyle w:val="Ttulo3"/>
       </w:pPr>
-      <w:bookmarkStart w:id="25" w:name="_Toc10060774"/>
+      <w:bookmarkStart w:id="24" w:name="_Toc10060774"/>
       <w:r>
         <w:t>Agendar cita</w:t>
       </w:r>
-      <w:bookmarkEnd w:id="25"/>
+      <w:bookmarkEnd w:id="24"/>
     </w:p>
     <w:p>
       <w:r>
@@ -18835,11 +18833,11 @@
       <w:pPr>
         <w:pStyle w:val="Ttulo3"/>
       </w:pPr>
-      <w:bookmarkStart w:id="26" w:name="_Toc10060775"/>
+      <w:bookmarkStart w:id="25" w:name="_Toc10060775"/>
       <w:r>
         <w:t>Cancelar cita</w:t>
       </w:r>
-      <w:bookmarkEnd w:id="26"/>
+      <w:bookmarkEnd w:id="25"/>
     </w:p>
     <w:p>
       <w:pPr>
@@ -18963,12 +18961,12 @@
       <w:pPr>
         <w:pStyle w:val="Ttulo3"/>
       </w:pPr>
-      <w:bookmarkStart w:id="27" w:name="_Toc10060776"/>
+      <w:bookmarkStart w:id="26" w:name="_Toc10060776"/>
       <w:r>
         <w:lastRenderedPageBreak/>
         <w:t>Consultar citas tutor</w:t>
       </w:r>
-      <w:bookmarkEnd w:id="27"/>
+      <w:bookmarkEnd w:id="26"/>
     </w:p>
     <w:p>
       <w:pPr>
@@ -19025,11 +19023,11 @@
       <w:pPr>
         <w:pStyle w:val="Ttulo3"/>
       </w:pPr>
-      <w:bookmarkStart w:id="28" w:name="_Toc10060777"/>
+      <w:bookmarkStart w:id="27" w:name="_Toc10060777"/>
       <w:r>
         <w:t>Generar reporte de tutoría</w:t>
       </w:r>
-      <w:bookmarkEnd w:id="28"/>
+      <w:bookmarkEnd w:id="27"/>
     </w:p>
     <w:p>
       <w:pPr>
@@ -19086,11 +19084,11 @@
       <w:pPr>
         <w:pStyle w:val="Ttulo3"/>
       </w:pPr>
-      <w:bookmarkStart w:id="29" w:name="_Toc10060778"/>
+      <w:bookmarkStart w:id="28" w:name="_Toc10060778"/>
       <w:r>
         <w:t>Iniciar sesión</w:t>
       </w:r>
-      <w:bookmarkEnd w:id="29"/>
+      <w:bookmarkEnd w:id="28"/>
     </w:p>
     <w:p>
       <w:pPr>
@@ -19147,12 +19145,12 @@
       <w:pPr>
         <w:pStyle w:val="Ttulo3"/>
       </w:pPr>
-      <w:bookmarkStart w:id="30" w:name="_Toc10060779"/>
+      <w:bookmarkStart w:id="29" w:name="_Toc10060779"/>
       <w:r>
         <w:lastRenderedPageBreak/>
         <w:t>Menú administrador</w:t>
       </w:r>
-      <w:bookmarkEnd w:id="30"/>
+      <w:bookmarkEnd w:id="29"/>
     </w:p>
     <w:p>
       <w:pPr>
@@ -19209,11 +19207,11 @@
       <w:pPr>
         <w:pStyle w:val="Ttulo3"/>
       </w:pPr>
-      <w:bookmarkStart w:id="31" w:name="_Toc10060780"/>
+      <w:bookmarkStart w:id="30" w:name="_Toc10060780"/>
       <w:r>
         <w:t>Menú tutor</w:t>
       </w:r>
-      <w:bookmarkEnd w:id="31"/>
+      <w:bookmarkEnd w:id="30"/>
     </w:p>
     <w:p>
       <w:pPr>
@@ -19270,11 +19268,11 @@
       <w:pPr>
         <w:pStyle w:val="Ttulo3"/>
       </w:pPr>
-      <w:bookmarkStart w:id="32" w:name="_Toc10060781"/>
+      <w:bookmarkStart w:id="31" w:name="_Toc10060781"/>
       <w:r>
         <w:t>Menú tutorado</w:t>
       </w:r>
-      <w:bookmarkEnd w:id="32"/>
+      <w:bookmarkEnd w:id="31"/>
     </w:p>
     <w:p>
       <w:pPr>
@@ -19331,12 +19329,12 @@
       <w:pPr>
         <w:pStyle w:val="Ttulo3"/>
       </w:pPr>
-      <w:bookmarkStart w:id="33" w:name="_Toc10060782"/>
+      <w:bookmarkStart w:id="32" w:name="_Toc10060782"/>
       <w:r>
         <w:lastRenderedPageBreak/>
         <w:t>Registrar horarios</w:t>
       </w:r>
-      <w:bookmarkEnd w:id="33"/>
+      <w:bookmarkEnd w:id="32"/>
     </w:p>
     <w:p>
       <w:pPr>
@@ -19393,12 +19391,12 @@
       <w:pPr>
         <w:pStyle w:val="Ttulo3"/>
       </w:pPr>
-      <w:bookmarkStart w:id="34" w:name="_Toc10060783"/>
+      <w:bookmarkStart w:id="33" w:name="_Toc10060783"/>
       <w:r>
         <w:lastRenderedPageBreak/>
         <w:t>Registrar tutor</w:t>
       </w:r>
-      <w:bookmarkEnd w:id="34"/>
+      <w:bookmarkEnd w:id="33"/>
     </w:p>
     <w:p>
       <w:pPr>
@@ -19455,11 +19453,11 @@
       <w:pPr>
         <w:pStyle w:val="Ttulo3"/>
       </w:pPr>
-      <w:bookmarkStart w:id="35" w:name="_Toc10060784"/>
+      <w:bookmarkStart w:id="34" w:name="_Toc10060784"/>
       <w:r>
         <w:t>Registrar tutorado</w:t>
       </w:r>
-      <w:bookmarkEnd w:id="35"/>
+      <w:bookmarkEnd w:id="34"/>
     </w:p>
     <w:p>
       <w:pPr>
@@ -19516,11 +19514,11 @@
       <w:pPr>
         <w:pStyle w:val="Ttulo3"/>
       </w:pPr>
-      <w:bookmarkStart w:id="36" w:name="_Toc10060785"/>
+      <w:bookmarkStart w:id="35" w:name="_Toc10060785"/>
       <w:r>
         <w:t>Reservar cita</w:t>
       </w:r>
-      <w:bookmarkEnd w:id="36"/>
+      <w:bookmarkEnd w:id="35"/>
     </w:p>
     <w:p>
       <w:pPr>
@@ -19577,12 +19575,65 @@
       <w:pPr>
         <w:pStyle w:val="Ttulo2"/>
       </w:pPr>
-      <w:bookmarkStart w:id="37" w:name="_Toc10060786"/>
+      <w:bookmarkStart w:id="36" w:name="_Toc10060786"/>
       <w:r>
         <w:lastRenderedPageBreak/>
         <w:t>Resultados del análisis estático de código</w:t>
       </w:r>
+      <w:bookmarkEnd w:id="36"/>
+    </w:p>
+    <w:p>
+      <w:r>
+        <w:t>Se utilizó SonarQube de manera local en NetBeans para obtener los posibles defectos que tuvieron los 3 programas involucrados en el proyecto (interfaces, servidor y cliente)</w:t>
+      </w:r>
+    </w:p>
+    <w:p>
+      <w:r>
+        <w:t>En el último análisis realizado, sólo se obtuvieron menos de 20 defectos entre los 3 proyectos, la mayoría de ellos relaci</w:t>
+      </w:r>
+      <w:bookmarkStart w:id="37" w:name="_GoBack"/>
       <w:bookmarkEnd w:id="37"/>
+      <w:r>
+        <w:t xml:space="preserve">onados con la complejidad </w:t>
+      </w:r>
+      <w:proofErr w:type="spellStart"/>
+      <w:r>
+        <w:t>ciclomática</w:t>
+      </w:r>
+      <w:proofErr w:type="spellEnd"/>
+      <w:r>
+        <w:t>.</w:t>
+      </w:r>
+    </w:p>
+    <w:p>
+      <w:r>
+        <w:t xml:space="preserve">En análisis anteriores, el analizador detectó casi 50 defectos. Afortunadamente, se lograron mitigar muchos de ellos: estos defectos estaban relacionados con la inutilización de instancias, </w:t>
+      </w:r>
+      <w:r>
+        <w:t xml:space="preserve">el duplicado de objetos </w:t>
+      </w:r>
+      <w:proofErr w:type="spellStart"/>
+      <w:r>
+        <w:rPr>
+          <w:rFonts w:ascii="Consolas" w:hAnsi="Consolas"/>
+        </w:rPr>
+        <w:t>String</w:t>
+      </w:r>
+      <w:proofErr w:type="spellEnd"/>
+      <w:r>
+        <w:t xml:space="preserve"> en algunas líneas de código, la falta de declarar algunas variables como </w:t>
+      </w:r>
+      <w:proofErr w:type="spellStart"/>
+      <w:r>
+        <w:rPr>
+          <w:rFonts w:ascii="Consolas" w:hAnsi="Consolas"/>
+        </w:rPr>
+        <w:t>transient</w:t>
+      </w:r>
+      <w:proofErr w:type="spellEnd"/>
+      <w:r>
+        <w:t>, entre otros.</w:t>
+      </w:r>
     </w:p>
     <w:p>
       <w:pPr>
@@ -23958,6 +24009,13 @@
     <w:pitch w:val="variable"/>
     <w:sig w:usb0="E0002AFF" w:usb1="C000247B" w:usb2="00000009" w:usb3="00000000" w:csb0="000001FF" w:csb1="00000000"/>
   </w:font>
+  <w:font w:name="Consolas">
+    <w:panose1 w:val="020B0609020204030204"/>
+    <w:charset w:val="00"/>
+    <w:family w:val="modern"/>
+    <w:pitch w:val="fixed"/>
+    <w:sig w:usb0="E00006FF" w:usb1="0000FCFF" w:usb2="00000001" w:usb3="00000000" w:csb0="0000019F" w:csb1="00000000"/>
+  </w:font>
 </w:fonts>
 </file>
 
@@ -23982,6 +24040,7 @@
     <w:rsid w:val="004E4354"/>
     <w:rsid w:val="00587A74"/>
     <w:rsid w:val="00CA2D73"/>
+    <w:rsid w:val="00D57A58"/>
   </w:rsids>
   <m:mathPr>
     <m:mathFont m:val="Cambria Math"/>
@@ -24840,7 +24899,7 @@
 </file>
 
 <file path=customXml/itemProps1.xml><?xml version="1.0" encoding="utf-8"?>
-<ds:datastoreItem xmlns:ds="http://schemas.openxmlformats.org/officeDocument/2006/customXml" ds:itemID="{461B8C81-00CC-4E79-8A67-EB5510A54CEB}">
+<ds:datastoreItem xmlns:ds="http://schemas.openxmlformats.org/officeDocument/2006/customXml" ds:itemID="{CF98C49C-61C5-416F-905F-9363C4C13CA3}">
   <ds:schemaRefs>
     <ds:schemaRef ds:uri="http://schemas.openxmlformats.org/officeDocument/2006/bibliography"/>
   </ds:schemaRefs>

</xml_diff>